<commit_message>
updated reademe and instructions
</commit_message>
<xml_diff>
--- a/instructions.docx
+++ b/instructions.docx
@@ -74,23 +74,66 @@
         <w:pStyle w:val="NormalWeb"/>
       </w:pPr>
       <w:r>
-        <w:t xml:space="preserve">The python version is set as an environment on render for deployment </w:t>
-      </w:r>
-    </w:p>
-    <w:p>
-      <w:pPr>
-        <w:pStyle w:val="NormalWeb"/>
-      </w:pPr>
-      <w:r>
-        <w:t>PYTHON_VERSION 3.12.2</w:t>
-      </w:r>
-    </w:p>
-    <w:p>
-      <w:pPr>
-        <w:pStyle w:val="NormalWeb"/>
-      </w:pPr>
+        <w:t>The python version is set as an environment on render for</w:t>
+      </w:r>
       <w:bookmarkStart w:id="0" w:name="_GoBack"/>
       <w:bookmarkEnd w:id="0"/>
+      <w:r>
+        <w:t xml:space="preserve"> deployment </w:t>
+      </w:r>
+    </w:p>
+    <w:p>
+      <w:pPr>
+        <w:pStyle w:val="NormalWeb"/>
+      </w:pPr>
+      <w:r>
+        <w:t>PYTHON_VERSION 3.12.2</w:t>
+      </w:r>
+    </w:p>
+    <w:p>
+      <w:pPr>
+        <w:pStyle w:val="NormalWeb"/>
+      </w:pPr>
+      <w:r>
+        <w:t>The region is set to Frankfurt</w:t>
+      </w:r>
+    </w:p>
+    <w:p>
+      <w:pPr>
+        <w:pStyle w:val="NormalWeb"/>
+      </w:pPr>
+      <w:r>
+        <w:t xml:space="preserve">The </w:t>
+      </w:r>
+      <w:proofErr w:type="spellStart"/>
+      <w:r>
+        <w:t>github</w:t>
+      </w:r>
+      <w:proofErr w:type="spellEnd"/>
+      <w:r>
+        <w:t xml:space="preserve"> repository used is: </w:t>
+      </w:r>
+      <w:hyperlink r:id="rId6" w:history="1">
+        <w:r>
+          <w:rPr>
+            <w:rStyle w:val="Hyperlink"/>
+          </w:rPr>
+          <w:t>https://github.com/Tomireg/PA</w:t>
+        </w:r>
+      </w:hyperlink>
+    </w:p>
+    <w:p>
+      <w:pPr>
+        <w:pStyle w:val="NormalWeb"/>
+      </w:pPr>
+      <w:r>
+        <w:t>The root directory is set to flask when deploying</w:t>
+      </w:r>
+    </w:p>
+    <w:p>
+      <w:pPr>
+        <w:pStyle w:val="NormalWeb"/>
+      </w:pPr>
     </w:p>
     <w:p>
       <w:pPr>
@@ -564,7 +607,6 @@
     <w:name w:val="Hyperlink"/>
     <w:basedOn w:val="DefaultParagraphFont"/>
     <w:uiPriority w:val="99"/>
-    <w:semiHidden/>
     <w:unhideWhenUsed/>
     <w:rsid w:val="00FA4263"/>
     <w:rPr>

</xml_diff>